<commit_message>
Atualiza documento da Etapa 1 do projeto
</commit_message>
<xml_diff>
--- a/Templates/Etapa-1.docx
+++ b/Templates/Etapa-1.docx
@@ -21,17 +21,7 @@
         </w:rPr>
       </w:pPr>
       <w:r>
-        <w:rPr>
-          <w:rFonts w:eastAsia="Times New Roman" w:cs="Times New Roman"/>
-          <w:b/>
-          <w:caps/>
-          <w:color w:val="00000A"/>
-          <w:kern w:val="2"/>
-          <w:sz w:val="36"/>
-          <w:szCs w:val="48"/>
-          <w:lang w:val="pt-BR" w:eastAsia="zh-CN" w:bidi="ar-SA"/>
-        </w:rPr>
-        <w:t>DATA PROFILING</w:t>
+        <w:rPr/>
       </w:r>
     </w:p>
     <w:tbl>
@@ -456,18 +446,7 @@
                 <w:szCs w:val="22"/>
                 <w:lang w:val="pt-BR" w:eastAsia="zh-CN" w:bidi="ar-SA"/>
               </w:rPr>
-              <w:t xml:space="preserve">do </w:t>
-            </w:r>
-            <w:r>
-              <w:rPr>
-                <w:rFonts w:eastAsia="Times New Roman" w:cs="Times, 'Times New Roman'"/>
-                <w:color w:val="0000FF"/>
-                <w:kern w:val="2"/>
-                <w:sz w:val="22"/>
-                <w:szCs w:val="22"/>
-                <w:lang w:val="pt-BR" w:eastAsia="zh-CN" w:bidi="ar-SA"/>
-              </w:rPr>
-              <w:t>papel do usuário</w:t>
+              <w:t>do papel do usuário</w:t>
             </w:r>
             <w:r>
               <w:rPr>
@@ -554,18 +533,7 @@
           <w:szCs w:val="18"/>
           <w:lang w:val="pt-BR" w:eastAsia="zh-CN" w:bidi="ar-SA"/>
         </w:rPr>
-        <w:t>[</w:t>
-      </w:r>
-      <w:r>
-        <w:rPr>
-          <w:rFonts w:eastAsia="Times New Roman" w:cs="Times, 'Times New Roman'"/>
-          <w:color w:val="0000FF"/>
-          <w:kern w:val="2"/>
-          <w:sz w:val="22"/>
-          <w:szCs w:val="18"/>
-          <w:lang w:val="pt-BR" w:eastAsia="zh-CN" w:bidi="ar-SA"/>
-        </w:rPr>
-        <w:t>O mapeamento deverá englobar no mínimo cinco categorias</w:t>
+        <w:t>[O mapeamento deverá englobar no mínimo cinco categorias</w:t>
       </w:r>
       <w:r>
         <w:rPr>
@@ -666,8 +634,8 @@
         <w:gridCol w:w="2182"/>
         <w:gridCol w:w="1214"/>
         <w:gridCol w:w="1429"/>
-        <w:gridCol w:w="1495"/>
-        <w:gridCol w:w="1583"/>
+        <w:gridCol w:w="1496"/>
+        <w:gridCol w:w="1582"/>
       </w:tblGrid>
       <w:tr>
         <w:trPr/>
@@ -789,7 +757,7 @@
         </w:tc>
         <w:tc>
           <w:tcPr>
-            <w:tcW w:w="1495" w:type="dxa"/>
+            <w:tcW w:w="1496" w:type="dxa"/>
             <w:tcBorders>
               <w:top w:val="single" w:sz="2" w:space="0" w:color="000000"/>
               <w:left w:val="single" w:sz="2" w:space="0" w:color="000000"/>
@@ -836,7 +804,7 @@
         </w:tc>
         <w:tc>
           <w:tcPr>
-            <w:tcW w:w="1583" w:type="dxa"/>
+            <w:tcW w:w="1582" w:type="dxa"/>
             <w:tcBorders>
               <w:top w:val="single" w:sz="2" w:space="0" w:color="000000"/>
               <w:left w:val="single" w:sz="2" w:space="0" w:color="000000"/>
@@ -1009,7 +977,7 @@
         </w:tc>
         <w:tc>
           <w:tcPr>
-            <w:tcW w:w="1495" w:type="dxa"/>
+            <w:tcW w:w="1496" w:type="dxa"/>
             <w:tcBorders>
               <w:left w:val="single" w:sz="2" w:space="0" w:color="000000"/>
               <w:bottom w:val="single" w:sz="2" w:space="0" w:color="000000"/>
@@ -1029,7 +997,7 @@
         </w:tc>
         <w:tc>
           <w:tcPr>
-            <w:tcW w:w="1583" w:type="dxa"/>
+            <w:tcW w:w="1582" w:type="dxa"/>
             <w:tcBorders>
               <w:left w:val="single" w:sz="2" w:space="0" w:color="000000"/>
               <w:bottom w:val="single" w:sz="2" w:space="0" w:color="000000"/>
@@ -1066,13 +1034,6 @@
         </w:rPr>
       </w:pPr>
       <w:r>
-        <w:rPr/>
-      </w:r>
-    </w:p>
-    <w:p>
-      <w:pPr>
-        <w:pStyle w:val="Corpodotexto"/>
-        <w:spacing w:before="0" w:after="120"/>
         <w:rPr>
           <w:rFonts w:eastAsia="Times New Roman" w:cs="Times New Roman"/>
           <w:b/>
@@ -1083,9 +1044,264 @@
           <w:szCs w:val="32"/>
           <w:lang w:val="pt-BR" w:eastAsia="zh-CN" w:bidi="ar-SA"/>
         </w:rPr>
+      </w:r>
+    </w:p>
+    <w:p>
+      <w:pPr>
+        <w:pStyle w:val="Ttulo1"/>
+        <w:rPr>
+          <w:rFonts w:eastAsia="Times New Roman" w:cs="Times New Roman"/>
+          <w:b/>
+          <w:caps/>
+          <w:color w:val="00000A"/>
+          <w:spacing w:val="5"/>
+          <w:sz w:val="24"/>
+          <w:szCs w:val="32"/>
+          <w:lang w:val="pt-BR" w:eastAsia="zh-CN" w:bidi="ar-SA"/>
+        </w:rPr>
       </w:pPr>
       <w:r>
         <w:rPr/>
+        <w:t>Política de gerenciamento de acesso</w:t>
+      </w:r>
+    </w:p>
+    <w:p>
+      <w:pPr>
+        <w:pStyle w:val="InfoBlue"/>
+        <w:rPr>
+          <w:rFonts w:eastAsia="Times New Roman" w:cs="Times New Roman"/>
+          <w:b/>
+          <w:caps/>
+          <w:color w:val="00000A"/>
+          <w:spacing w:val="5"/>
+          <w:sz w:val="24"/>
+          <w:szCs w:val="32"/>
+          <w:lang w:val="pt-BR" w:eastAsia="zh-CN" w:bidi="ar-SA"/>
+        </w:rPr>
+      </w:pPr>
+      <w:r>
+        <w:rPr/>
+        <w:t>[</w:t>
+      </w:r>
+      <w:r>
+        <w:rPr>
+          <w:b w:val="false"/>
+          <w:i w:val="false"/>
+          <w:caps w:val="false"/>
+          <w:smallCaps w:val="false"/>
+          <w:spacing w:val="0"/>
+        </w:rPr>
+        <w:t>Esta seção descreverá quatro itens de uma política de acesso para os dados mestres identificados.</w:t>
+      </w:r>
+      <w:r>
+        <w:rPr/>
+        <w:t>]</w:t>
+      </w:r>
+    </w:p>
+    <w:p>
+      <w:pPr>
+        <w:pStyle w:val="Ttulo2"/>
+        <w:rPr>
+          <w:rFonts w:eastAsia="Times New Roman" w:cs="Times New Roman"/>
+          <w:b/>
+          <w:caps/>
+          <w:color w:val="00000A"/>
+          <w:spacing w:val="5"/>
+          <w:sz w:val="24"/>
+          <w:szCs w:val="32"/>
+          <w:lang w:val="pt-BR" w:eastAsia="zh-CN" w:bidi="ar-SA"/>
+        </w:rPr>
+      </w:pPr>
+      <w:r>
+        <w:rPr/>
+        <w:t>Autorização de acesso</w:t>
+      </w:r>
+    </w:p>
+    <w:p>
+      <w:pPr>
+        <w:pStyle w:val="InfoBlue"/>
+        <w:rPr/>
+      </w:pPr>
+      <w:r>
+        <w:rPr/>
+        <w:t>[</w:t>
+      </w:r>
+      <w:r>
+        <w:rPr>
+          <w:b w:val="false"/>
+          <w:i w:val="false"/>
+          <w:caps w:val="false"/>
+          <w:smallCaps w:val="false"/>
+          <w:spacing w:val="0"/>
+        </w:rPr>
+        <w:t>Esta seção deve definir quem pode acessar os dados e sob quais condições. Isso pode incluir a necessidade de aprovação do gerente, a conclusão de treinamento de segurança de dados e a assinatura de acordos de confidencialidade.</w:t>
+      </w:r>
+      <w:r>
+        <w:rPr/>
+        <w:t>]</w:t>
+      </w:r>
+    </w:p>
+    <w:p>
+      <w:pPr>
+        <w:pStyle w:val="Ttulo2"/>
+        <w:rPr>
+          <w:rFonts w:eastAsia="Times New Roman" w:cs="Times New Roman"/>
+          <w:b/>
+          <w:caps/>
+          <w:color w:val="00000A"/>
+          <w:spacing w:val="5"/>
+          <w:sz w:val="24"/>
+          <w:szCs w:val="32"/>
+          <w:lang w:val="pt-BR" w:eastAsia="zh-CN" w:bidi="ar-SA"/>
+        </w:rPr>
+      </w:pPr>
+      <w:r>
+        <w:rPr/>
+        <w:t>Restrições de acesso</w:t>
+      </w:r>
+    </w:p>
+    <w:p>
+      <w:pPr>
+        <w:pStyle w:val="Normal"/>
+        <w:jc w:val="both"/>
+        <w:rPr>
+          <w:rFonts w:ascii="Arial" w:hAnsi="Arial" w:eastAsia="Times New Roman" w:cs="Times, 'Times New Roman'"/>
+          <w:b w:val="false"/>
+          <w:i w:val="false"/>
+          <w:caps w:val="false"/>
+          <w:smallCaps w:val="false"/>
+          <w:color w:val="0000FF"/>
+          <w:spacing w:val="0"/>
+          <w:kern w:val="2"/>
+          <w:sz w:val="22"/>
+          <w:szCs w:val="18"/>
+          <w:lang w:val="pt-BR" w:eastAsia="zh-CN" w:bidi="ar-SA"/>
+        </w:rPr>
+      </w:pPr>
+      <w:r>
+        <w:rPr>
+          <w:rFonts w:eastAsia="Times New Roman" w:cs="Times, 'Times New Roman'" w:ascii="Arial" w:hAnsi="Arial"/>
+          <w:b w:val="false"/>
+          <w:i w:val="false"/>
+          <w:caps w:val="false"/>
+          <w:smallCaps w:val="false"/>
+          <w:color w:val="0000FF"/>
+          <w:spacing w:val="0"/>
+          <w:kern w:val="2"/>
+          <w:sz w:val="22"/>
+          <w:szCs w:val="18"/>
+          <w:lang w:val="pt-BR" w:eastAsia="zh-CN" w:bidi="ar-SA"/>
+        </w:rPr>
+        <w:t xml:space="preserve">[Esta seção deve estabelecer limitações sobre como os dados podem ser acessados, como horários permitidos, locais de acesso e restrições geográficas.] </w:t>
+      </w:r>
+    </w:p>
+    <w:p>
+      <w:pPr>
+        <w:pStyle w:val="Ttulo2"/>
+        <w:rPr>
+          <w:rFonts w:eastAsia="Times New Roman" w:cs="Times New Roman"/>
+          <w:b/>
+          <w:caps/>
+          <w:color w:val="00000A"/>
+          <w:spacing w:val="5"/>
+          <w:sz w:val="24"/>
+          <w:szCs w:val="32"/>
+          <w:lang w:val="pt-BR" w:eastAsia="zh-CN" w:bidi="ar-SA"/>
+        </w:rPr>
+      </w:pPr>
+      <w:r>
+        <w:rPr/>
+        <w:t>Proteção de dados</w:t>
+      </w:r>
+    </w:p>
+    <w:p>
+      <w:pPr>
+        <w:pStyle w:val="Normal"/>
+        <w:jc w:val="both"/>
+        <w:rPr>
+          <w:rFonts w:ascii="Arial" w:hAnsi="Arial" w:eastAsia="Times New Roman" w:cs="Times, 'Times New Roman'"/>
+          <w:b w:val="false"/>
+          <w:i w:val="false"/>
+          <w:caps w:val="false"/>
+          <w:smallCaps w:val="false"/>
+          <w:color w:val="0000FF"/>
+          <w:spacing w:val="0"/>
+          <w:kern w:val="2"/>
+          <w:sz w:val="22"/>
+          <w:szCs w:val="18"/>
+          <w:lang w:val="pt-BR" w:eastAsia="zh-CN" w:bidi="ar-SA"/>
+        </w:rPr>
+      </w:pPr>
+      <w:r>
+        <w:rPr>
+          <w:rFonts w:eastAsia="Times New Roman" w:cs="Times, 'Times New Roman'" w:ascii="Arial" w:hAnsi="Arial"/>
+          <w:b w:val="false"/>
+          <w:i w:val="false"/>
+          <w:caps w:val="false"/>
+          <w:smallCaps w:val="false"/>
+          <w:color w:val="0000FF"/>
+          <w:spacing w:val="0"/>
+          <w:kern w:val="2"/>
+          <w:sz w:val="22"/>
+          <w:szCs w:val="18"/>
+          <w:lang w:val="pt-BR" w:eastAsia="zh-CN" w:bidi="ar-SA"/>
+        </w:rPr>
+        <w:t>[Esta seção deve descrever as medidas de segurança que serão implementadas para proteger os dados, como criptografia, backups regulares, autenticação de usuários e restrições de acesso baseadas em funções.]</w:t>
+      </w:r>
+    </w:p>
+    <w:p>
+      <w:pPr>
+        <w:pStyle w:val="Ttulo2"/>
+        <w:rPr>
+          <w:rFonts w:eastAsia="Times New Roman" w:cs="Times New Roman"/>
+          <w:b/>
+          <w:caps/>
+          <w:color w:val="00000A"/>
+          <w:spacing w:val="5"/>
+          <w:sz w:val="24"/>
+          <w:szCs w:val="32"/>
+          <w:lang w:val="pt-BR" w:eastAsia="zh-CN" w:bidi="ar-SA"/>
+        </w:rPr>
+      </w:pPr>
+      <w:r>
+        <w:rPr/>
+        <w:t>Monitoramento de dados</w:t>
+      </w:r>
+    </w:p>
+    <w:p>
+      <w:pPr>
+        <w:pStyle w:val="Normal"/>
+        <w:spacing w:before="0" w:after="200"/>
+        <w:jc w:val="both"/>
+        <w:rPr>
+          <w:rFonts w:ascii="Arial" w:hAnsi="Arial" w:eastAsia="Times New Roman" w:cs="Times, 'Times New Roman'"/>
+          <w:b w:val="false"/>
+          <w:i w:val="false"/>
+          <w:caps w:val="false"/>
+          <w:smallCaps w:val="false"/>
+          <w:color w:val="0000FF"/>
+          <w:spacing w:val="0"/>
+          <w:kern w:val="2"/>
+          <w:sz w:val="22"/>
+          <w:szCs w:val="18"/>
+          <w:lang w:val="pt-BR" w:eastAsia="zh-CN" w:bidi="ar-SA"/>
+        </w:rPr>
+      </w:pPr>
+      <w:r>
+        <w:rPr>
+          <w:rFonts w:eastAsia="Times New Roman" w:cs="Times, 'Times New Roman'" w:ascii="Arial" w:hAnsi="Arial"/>
+          <w:b w:val="false"/>
+          <w:i w:val="false"/>
+          <w:caps w:val="false"/>
+          <w:smallCaps w:val="false"/>
+          <w:color w:val="0000FF"/>
+          <w:spacing w:val="0"/>
+          <w:kern w:val="2"/>
+          <w:sz w:val="22"/>
+          <w:szCs w:val="18"/>
+          <w:lang w:val="pt-BR" w:eastAsia="zh-CN" w:bidi="ar-SA"/>
+        </w:rPr>
+        <w:t>[Esta seção deve descrever como o acesso aos dados será monitorado para garantir que as políticas sejam seguidas. Isso pode incluir a revisão regular de logs de acesso e auditorias internas e externas.]</w:t>
       </w:r>
     </w:p>
     <w:sectPr>
@@ -1122,15 +1338,15 @@
       </w:tblCellMar>
     </w:tblPr>
     <w:tblGrid>
-      <w:gridCol w:w="2781"/>
-      <w:gridCol w:w="4866"/>
+      <w:gridCol w:w="2780"/>
+      <w:gridCol w:w="4867"/>
       <w:gridCol w:w="1391"/>
     </w:tblGrid>
     <w:tr>
       <w:trPr/>
       <w:tc>
         <w:tcPr>
-          <w:tcW w:w="2781" w:type="dxa"/>
+          <w:tcW w:w="2780" w:type="dxa"/>
           <w:tcBorders/>
           <w:shd w:fill="FFFFFF" w:val="clear"/>
         </w:tcPr>
@@ -1198,7 +1414,7 @@
       </w:tc>
       <w:tc>
         <w:tcPr>
-          <w:tcW w:w="4866" w:type="dxa"/>
+          <w:tcW w:w="4867" w:type="dxa"/>
           <w:tcBorders/>
           <w:shd w:fill="FFFFFF" w:val="clear"/>
         </w:tcPr>
@@ -1301,7 +1517,7 @@
               <w:szCs w:val="18"/>
               <w:rFonts w:cs="Arial" w:ascii="Arial" w:hAnsi="Arial"/>
             </w:rPr>
-            <w:t>2</w:t>
+            <w:t>1</w:t>
           </w:r>
           <w:r>
             <w:rPr>
@@ -1760,7 +1976,7 @@
     <w:pPr>
       <w:widowControl w:val="false"/>
       <w:suppressAutoHyphens w:val="true"/>
-      <w:overflowPunct w:val="false"/>
+      <w:overflowPunct w:val="true"/>
       <w:bidi w:val="0"/>
       <w:spacing w:lineRule="atLeast" w:line="240" w:before="0" w:after="200"/>
       <w:jc w:val="left"/>
@@ -2523,7 +2739,9 @@
   <w:style w:type="character" w:styleId="Caracteresdenotadefim">
     <w:name w:val="Caracteres de nota de fim"/>
     <w:qFormat/>
-    <w:rPr/>
+    <w:rPr>
+      <w:vertAlign w:val="superscript"/>
+    </w:rPr>
   </w:style>
   <w:style w:type="character" w:styleId="Ncoradanotadefim">
     <w:name w:val="Endnote Reference"/>

</xml_diff>